<commit_message>
Uređen User Interface Specification
Dodana naslovna, sadržaj, historijat revizije dokumenta i uvod.
</commit_message>
<xml_diff>
--- a/Dizajn Dijagrami.docx
+++ b/Dizajn Dijagrami.docx
@@ -21,6 +21,8 @@
           </w14:textOutline>
         </w:rPr>
       </w:pPr>
+      <w:bookmarkStart w:id="0" w:name="_GoBack"/>
+      <w:bookmarkEnd w:id="0"/>
       <w:r>
         <w:rPr>
           <w:color w:val="5B9BD5" w:themeColor="accent1"/>
@@ -476,7 +478,7 @@
                 <w:noProof/>
                 <w:webHidden/>
               </w:rPr>
-              <w:t>3</w:t>
+              <w:t>4</w:t>
             </w:r>
             <w:r>
               <w:rPr>
@@ -558,7 +560,7 @@
                 <w:noProof/>
                 <w:webHidden/>
               </w:rPr>
-              <w:t>3</w:t>
+              <w:t>4</w:t>
             </w:r>
             <w:r>
               <w:rPr>
@@ -640,7 +642,7 @@
                 <w:noProof/>
                 <w:webHidden/>
               </w:rPr>
-              <w:t>4</w:t>
+              <w:t>5</w:t>
             </w:r>
             <w:r>
               <w:rPr>
@@ -722,7 +724,7 @@
                 <w:noProof/>
                 <w:webHidden/>
               </w:rPr>
-              <w:t>5</w:t>
+              <w:t>6</w:t>
             </w:r>
             <w:r>
               <w:rPr>
@@ -804,7 +806,7 @@
                 <w:noProof/>
                 <w:webHidden/>
               </w:rPr>
-              <w:t>6</w:t>
+              <w:t>7</w:t>
             </w:r>
             <w:r>
               <w:rPr>
@@ -886,7 +888,7 @@
                 <w:noProof/>
                 <w:webHidden/>
               </w:rPr>
-              <w:t>7</w:t>
+              <w:t>8</w:t>
             </w:r>
             <w:r>
               <w:rPr>
@@ -968,7 +970,7 @@
                 <w:noProof/>
                 <w:webHidden/>
               </w:rPr>
-              <w:t>8</w:t>
+              <w:t>9</w:t>
             </w:r>
             <w:r>
               <w:rPr>
@@ -1050,7 +1052,7 @@
                 <w:noProof/>
                 <w:webHidden/>
               </w:rPr>
-              <w:t>9</w:t>
+              <w:t>10</w:t>
             </w:r>
             <w:r>
               <w:rPr>
@@ -1132,7 +1134,7 @@
                 <w:noProof/>
                 <w:webHidden/>
               </w:rPr>
-              <w:t>10</w:t>
+              <w:t>11</w:t>
             </w:r>
             <w:r>
               <w:rPr>
@@ -1214,7 +1216,7 @@
                 <w:noProof/>
                 <w:webHidden/>
               </w:rPr>
-              <w:t>11</w:t>
+              <w:t>12</w:t>
             </w:r>
             <w:r>
               <w:rPr>
@@ -1296,7 +1298,7 @@
                 <w:noProof/>
                 <w:webHidden/>
               </w:rPr>
-              <w:t>12</w:t>
+              <w:t>13</w:t>
             </w:r>
             <w:r>
               <w:rPr>
@@ -1378,7 +1380,7 @@
                 <w:noProof/>
                 <w:webHidden/>
               </w:rPr>
-              <w:t>13</w:t>
+              <w:t>14</w:t>
             </w:r>
             <w:r>
               <w:rPr>
@@ -1460,7 +1462,7 @@
                 <w:noProof/>
                 <w:webHidden/>
               </w:rPr>
-              <w:t>14</w:t>
+              <w:t>15</w:t>
             </w:r>
             <w:r>
               <w:rPr>
@@ -1542,7 +1544,7 @@
                 <w:noProof/>
                 <w:webHidden/>
               </w:rPr>
-              <w:t>15</w:t>
+              <w:t>16</w:t>
             </w:r>
             <w:r>
               <w:rPr>
@@ -1624,7 +1626,7 @@
                 <w:noProof/>
                 <w:webHidden/>
               </w:rPr>
-              <w:t>16</w:t>
+              <w:t>17</w:t>
             </w:r>
             <w:r>
               <w:rPr>
@@ -1706,7 +1708,7 @@
                 <w:noProof/>
                 <w:webHidden/>
               </w:rPr>
-              <w:t>17</w:t>
+              <w:t>18</w:t>
             </w:r>
             <w:r>
               <w:rPr>
@@ -1788,7 +1790,7 @@
                 <w:noProof/>
                 <w:webHidden/>
               </w:rPr>
-              <w:t>18</w:t>
+              <w:t>19</w:t>
             </w:r>
             <w:r>
               <w:rPr>
@@ -1870,7 +1872,7 @@
                 <w:noProof/>
                 <w:webHidden/>
               </w:rPr>
-              <w:t>19</w:t>
+              <w:t>20</w:t>
             </w:r>
             <w:r>
               <w:rPr>
@@ -1952,7 +1954,7 @@
                 <w:noProof/>
                 <w:webHidden/>
               </w:rPr>
-              <w:t>20</w:t>
+              <w:t>21</w:t>
             </w:r>
             <w:r>
               <w:rPr>
@@ -2034,7 +2036,7 @@
                 <w:noProof/>
                 <w:webHidden/>
               </w:rPr>
-              <w:t>21</w:t>
+              <w:t>22</w:t>
             </w:r>
             <w:r>
               <w:rPr>
@@ -2116,7 +2118,7 @@
                 <w:noProof/>
                 <w:webHidden/>
               </w:rPr>
-              <w:t>22</w:t>
+              <w:t>23</w:t>
             </w:r>
             <w:r>
               <w:rPr>
@@ -2198,7 +2200,7 @@
                 <w:noProof/>
                 <w:webHidden/>
               </w:rPr>
-              <w:t>23</w:t>
+              <w:t>24</w:t>
             </w:r>
             <w:r>
               <w:rPr>
@@ -2280,7 +2282,7 @@
                 <w:noProof/>
                 <w:webHidden/>
               </w:rPr>
-              <w:t>24</w:t>
+              <w:t>25</w:t>
             </w:r>
             <w:r>
               <w:rPr>
@@ -2362,7 +2364,7 @@
                 <w:noProof/>
                 <w:webHidden/>
               </w:rPr>
-              <w:t>25</w:t>
+              <w:t>26</w:t>
             </w:r>
             <w:r>
               <w:rPr>
@@ -2396,23 +2398,412 @@
     </w:sdt>
     <w:p>
       <w:pPr>
-        <w:rPr>
-          <w:color w:val="5B9BD5" w:themeColor="accent1"/>
-          <w:sz w:val="28"/>
-          <w:szCs w:val="28"/>
-          <w14:shadow w14:blurRad="38100" w14:dist="25400" w14:dir="5400000" w14:sx="100000" w14:sy="100000" w14:kx="0" w14:ky="0" w14:algn="ctr">
-            <w14:srgbClr w14:val="6E747A">
-              <w14:alpha w14:val="57000"/>
-            </w14:srgbClr>
-          </w14:shadow>
-          <w14:textOutline w14:w="0" w14:cap="flat" w14:cmpd="sng" w14:algn="ctr">
-            <w14:noFill/>
-            <w14:prstDash w14:val="solid"/>
-            <w14:round/>
-          </w14:textOutline>
-        </w:rPr>
-      </w:pPr>
-    </w:p>
+        <w:pStyle w:val="Heading1"/>
+      </w:pPr>
+      <w:r>
+        <w:lastRenderedPageBreak/>
+        <w:t>Historijat revizije dokumenta</w:t>
+      </w:r>
+    </w:p>
+    <w:p/>
+    <w:tbl>
+      <w:tblPr>
+        <w:tblStyle w:val="TableGrid"/>
+        <w:tblW w:w="0" w:type="auto"/>
+        <w:tblLook w:val="04A0" w:firstRow="1" w:lastRow="0" w:firstColumn="1" w:lastColumn="0" w:noHBand="0" w:noVBand="1"/>
+      </w:tblPr>
+      <w:tblGrid>
+        <w:gridCol w:w="2265"/>
+        <w:gridCol w:w="2265"/>
+        <w:gridCol w:w="2266"/>
+        <w:gridCol w:w="2266"/>
+      </w:tblGrid>
+      <w:tr>
+        <w:tc>
+          <w:tcPr>
+            <w:tcW w:w="2265" w:type="dxa"/>
+            <w:shd w:val="clear" w:color="auto" w:fill="BDD6EE" w:themeFill="accent1" w:themeFillTint="66"/>
+          </w:tcPr>
+          <w:p>
+            <w:pPr>
+              <w:rPr>
+                <w:color w:val="000000" w:themeColor="text1"/>
+                <w:sz w:val="24"/>
+                <w:szCs w:val="24"/>
+                <w14:shadow w14:blurRad="38100" w14:dist="19050" w14:dir="2700000" w14:sx="100000" w14:sy="100000" w14:kx="0" w14:ky="0" w14:algn="tl">
+                  <w14:schemeClr w14:val="dk1">
+                    <w14:alpha w14:val="60000"/>
+                  </w14:schemeClr>
+                </w14:shadow>
+                <w14:textOutline w14:w="0" w14:cap="flat" w14:cmpd="sng" w14:algn="ctr">
+                  <w14:noFill/>
+                  <w14:prstDash w14:val="solid"/>
+                  <w14:round/>
+                </w14:textOutline>
+              </w:rPr>
+            </w:pPr>
+            <w:r>
+              <w:rPr>
+                <w:color w:val="000000" w:themeColor="text1"/>
+                <w:sz w:val="24"/>
+                <w:szCs w:val="24"/>
+                <w14:shadow w14:blurRad="38100" w14:dist="19050" w14:dir="2700000" w14:sx="100000" w14:sy="100000" w14:kx="0" w14:ky="0" w14:algn="tl">
+                  <w14:schemeClr w14:val="dk1">
+                    <w14:alpha w14:val="60000"/>
+                  </w14:schemeClr>
+                </w14:shadow>
+                <w14:textOutline w14:w="0" w14:cap="flat" w14:cmpd="sng" w14:algn="ctr">
+                  <w14:noFill/>
+                  <w14:prstDash w14:val="solid"/>
+                  <w14:round/>
+                </w14:textOutline>
+              </w:rPr>
+              <w:t>Datum</w:t>
+            </w:r>
+          </w:p>
+        </w:tc>
+        <w:tc>
+          <w:tcPr>
+            <w:tcW w:w="2265" w:type="dxa"/>
+            <w:shd w:val="clear" w:color="auto" w:fill="BDD6EE" w:themeFill="accent1" w:themeFillTint="66"/>
+          </w:tcPr>
+          <w:p>
+            <w:pPr>
+              <w:rPr>
+                <w:color w:val="000000" w:themeColor="text1"/>
+                <w:sz w:val="24"/>
+                <w:szCs w:val="24"/>
+                <w14:shadow w14:blurRad="38100" w14:dist="19050" w14:dir="2700000" w14:sx="100000" w14:sy="100000" w14:kx="0" w14:ky="0" w14:algn="tl">
+                  <w14:schemeClr w14:val="dk1">
+                    <w14:alpha w14:val="60000"/>
+                  </w14:schemeClr>
+                </w14:shadow>
+                <w14:textOutline w14:w="0" w14:cap="flat" w14:cmpd="sng" w14:algn="ctr">
+                  <w14:noFill/>
+                  <w14:prstDash w14:val="solid"/>
+                  <w14:round/>
+                </w14:textOutline>
+              </w:rPr>
+            </w:pPr>
+            <w:r>
+              <w:rPr>
+                <w:color w:val="000000" w:themeColor="text1"/>
+                <w:sz w:val="24"/>
+                <w:szCs w:val="24"/>
+                <w14:shadow w14:blurRad="38100" w14:dist="19050" w14:dir="2700000" w14:sx="100000" w14:sy="100000" w14:kx="0" w14:ky="0" w14:algn="tl">
+                  <w14:schemeClr w14:val="dk1">
+                    <w14:alpha w14:val="60000"/>
+                  </w14:schemeClr>
+                </w14:shadow>
+                <w14:textOutline w14:w="0" w14:cap="flat" w14:cmpd="sng" w14:algn="ctr">
+                  <w14:noFill/>
+                  <w14:prstDash w14:val="solid"/>
+                  <w14:round/>
+                </w14:textOutline>
+              </w:rPr>
+              <w:t>Verzija</w:t>
+            </w:r>
+          </w:p>
+        </w:tc>
+        <w:tc>
+          <w:tcPr>
+            <w:tcW w:w="2266" w:type="dxa"/>
+            <w:shd w:val="clear" w:color="auto" w:fill="BDD6EE" w:themeFill="accent1" w:themeFillTint="66"/>
+          </w:tcPr>
+          <w:p>
+            <w:pPr>
+              <w:rPr>
+                <w:color w:val="000000" w:themeColor="text1"/>
+                <w:sz w:val="24"/>
+                <w:szCs w:val="24"/>
+                <w14:shadow w14:blurRad="38100" w14:dist="19050" w14:dir="2700000" w14:sx="100000" w14:sy="100000" w14:kx="0" w14:ky="0" w14:algn="tl">
+                  <w14:schemeClr w14:val="dk1">
+                    <w14:alpha w14:val="60000"/>
+                  </w14:schemeClr>
+                </w14:shadow>
+                <w14:textOutline w14:w="0" w14:cap="flat" w14:cmpd="sng" w14:algn="ctr">
+                  <w14:noFill/>
+                  <w14:prstDash w14:val="solid"/>
+                  <w14:round/>
+                </w14:textOutline>
+              </w:rPr>
+            </w:pPr>
+            <w:r>
+              <w:rPr>
+                <w:color w:val="000000" w:themeColor="text1"/>
+                <w:sz w:val="24"/>
+                <w:szCs w:val="24"/>
+                <w14:shadow w14:blurRad="38100" w14:dist="19050" w14:dir="2700000" w14:sx="100000" w14:sy="100000" w14:kx="0" w14:ky="0" w14:algn="tl">
+                  <w14:schemeClr w14:val="dk1">
+                    <w14:alpha w14:val="60000"/>
+                  </w14:schemeClr>
+                </w14:shadow>
+                <w14:textOutline w14:w="0" w14:cap="flat" w14:cmpd="sng" w14:algn="ctr">
+                  <w14:noFill/>
+                  <w14:prstDash w14:val="solid"/>
+                  <w14:round/>
+                </w14:textOutline>
+              </w:rPr>
+              <w:t>Autor</w:t>
+            </w:r>
+          </w:p>
+        </w:tc>
+        <w:tc>
+          <w:tcPr>
+            <w:tcW w:w="2266" w:type="dxa"/>
+            <w:shd w:val="clear" w:color="auto" w:fill="BDD6EE" w:themeFill="accent1" w:themeFillTint="66"/>
+          </w:tcPr>
+          <w:p>
+            <w:pPr>
+              <w:rPr>
+                <w:color w:val="000000" w:themeColor="text1"/>
+                <w:sz w:val="24"/>
+                <w:szCs w:val="24"/>
+                <w14:shadow w14:blurRad="38100" w14:dist="19050" w14:dir="2700000" w14:sx="100000" w14:sy="100000" w14:kx="0" w14:ky="0" w14:algn="tl">
+                  <w14:schemeClr w14:val="dk1">
+                    <w14:alpha w14:val="60000"/>
+                  </w14:schemeClr>
+                </w14:shadow>
+                <w14:textOutline w14:w="0" w14:cap="flat" w14:cmpd="sng" w14:algn="ctr">
+                  <w14:noFill/>
+                  <w14:prstDash w14:val="solid"/>
+                  <w14:round/>
+                </w14:textOutline>
+              </w:rPr>
+            </w:pPr>
+            <w:r>
+              <w:rPr>
+                <w:color w:val="000000" w:themeColor="text1"/>
+                <w:sz w:val="24"/>
+                <w:szCs w:val="24"/>
+                <w14:shadow w14:blurRad="38100" w14:dist="19050" w14:dir="2700000" w14:sx="100000" w14:sy="100000" w14:kx="0" w14:ky="0" w14:algn="tl">
+                  <w14:schemeClr w14:val="dk1">
+                    <w14:alpha w14:val="60000"/>
+                  </w14:schemeClr>
+                </w14:shadow>
+                <w14:textOutline w14:w="0" w14:cap="flat" w14:cmpd="sng" w14:algn="ctr">
+                  <w14:noFill/>
+                  <w14:prstDash w14:val="solid"/>
+                  <w14:round/>
+                </w14:textOutline>
+              </w:rPr>
+              <w:t xml:space="preserve">Opis </w:t>
+            </w:r>
+          </w:p>
+        </w:tc>
+      </w:tr>
+      <w:tr>
+        <w:tc>
+          <w:tcPr>
+            <w:tcW w:w="2265" w:type="dxa"/>
+            <w:shd w:val="clear" w:color="auto" w:fill="EDEDED" w:themeFill="accent3" w:themeFillTint="33"/>
+          </w:tcPr>
+          <w:p>
+            <w:pPr>
+              <w:rPr>
+                <w:color w:val="000000" w:themeColor="text1"/>
+                <w:sz w:val="24"/>
+                <w:szCs w:val="24"/>
+                <w14:shadow w14:blurRad="38100" w14:dist="19050" w14:dir="2700000" w14:sx="100000" w14:sy="100000" w14:kx="0" w14:ky="0" w14:algn="tl">
+                  <w14:schemeClr w14:val="dk1">
+                    <w14:alpha w14:val="60000"/>
+                  </w14:schemeClr>
+                </w14:shadow>
+                <w14:textOutline w14:w="0" w14:cap="flat" w14:cmpd="sng" w14:algn="ctr">
+                  <w14:noFill/>
+                  <w14:prstDash w14:val="solid"/>
+                  <w14:round/>
+                </w14:textOutline>
+              </w:rPr>
+            </w:pPr>
+            <w:r>
+              <w:rPr>
+                <w:color w:val="000000" w:themeColor="text1"/>
+                <w:sz w:val="24"/>
+                <w:szCs w:val="24"/>
+                <w14:shadow w14:blurRad="38100" w14:dist="19050" w14:dir="2700000" w14:sx="100000" w14:sy="100000" w14:kx="0" w14:ky="0" w14:algn="tl">
+                  <w14:schemeClr w14:val="dk1">
+                    <w14:alpha w14:val="60000"/>
+                  </w14:schemeClr>
+                </w14:shadow>
+                <w14:textOutline w14:w="0" w14:cap="flat" w14:cmpd="sng" w14:algn="ctr">
+                  <w14:noFill/>
+                  <w14:prstDash w14:val="solid"/>
+                  <w14:round/>
+                </w14:textOutline>
+              </w:rPr>
+              <w:t>30</w:t>
+            </w:r>
+            <w:r>
+              <w:rPr>
+                <w:color w:val="000000" w:themeColor="text1"/>
+                <w:sz w:val="24"/>
+                <w:szCs w:val="24"/>
+                <w14:shadow w14:blurRad="38100" w14:dist="19050" w14:dir="2700000" w14:sx="100000" w14:sy="100000" w14:kx="0" w14:ky="0" w14:algn="tl">
+                  <w14:schemeClr w14:val="dk1">
+                    <w14:alpha w14:val="60000"/>
+                  </w14:schemeClr>
+                </w14:shadow>
+                <w14:textOutline w14:w="0" w14:cap="flat" w14:cmpd="sng" w14:algn="ctr">
+                  <w14:noFill/>
+                  <w14:prstDash w14:val="solid"/>
+                  <w14:round/>
+                </w14:textOutline>
+              </w:rPr>
+              <w:t>.4.2015</w:t>
+            </w:r>
+          </w:p>
+        </w:tc>
+        <w:tc>
+          <w:tcPr>
+            <w:tcW w:w="2265" w:type="dxa"/>
+            <w:shd w:val="clear" w:color="auto" w:fill="EDEDED" w:themeFill="accent3" w:themeFillTint="33"/>
+          </w:tcPr>
+          <w:p>
+            <w:pPr>
+              <w:rPr>
+                <w:color w:val="000000" w:themeColor="text1"/>
+                <w:sz w:val="24"/>
+                <w:szCs w:val="24"/>
+                <w14:shadow w14:blurRad="38100" w14:dist="19050" w14:dir="2700000" w14:sx="100000" w14:sy="100000" w14:kx="0" w14:ky="0" w14:algn="tl">
+                  <w14:schemeClr w14:val="dk1">
+                    <w14:alpha w14:val="60000"/>
+                  </w14:schemeClr>
+                </w14:shadow>
+                <w14:textOutline w14:w="0" w14:cap="flat" w14:cmpd="sng" w14:algn="ctr">
+                  <w14:noFill/>
+                  <w14:prstDash w14:val="solid"/>
+                  <w14:round/>
+                </w14:textOutline>
+              </w:rPr>
+            </w:pPr>
+            <w:r>
+              <w:rPr>
+                <w:color w:val="000000" w:themeColor="text1"/>
+                <w:sz w:val="24"/>
+                <w:szCs w:val="24"/>
+                <w14:shadow w14:blurRad="38100" w14:dist="19050" w14:dir="2700000" w14:sx="100000" w14:sy="100000" w14:kx="0" w14:ky="0" w14:algn="tl">
+                  <w14:schemeClr w14:val="dk1">
+                    <w14:alpha w14:val="60000"/>
+                  </w14:schemeClr>
+                </w14:shadow>
+                <w14:textOutline w14:w="0" w14:cap="flat" w14:cmpd="sng" w14:algn="ctr">
+                  <w14:noFill/>
+                  <w14:prstDash w14:val="solid"/>
+                  <w14:round/>
+                </w14:textOutline>
+              </w:rPr>
+              <w:t>V1.0</w:t>
+            </w:r>
+          </w:p>
+        </w:tc>
+        <w:tc>
+          <w:tcPr>
+            <w:tcW w:w="2266" w:type="dxa"/>
+            <w:shd w:val="clear" w:color="auto" w:fill="EDEDED" w:themeFill="accent3" w:themeFillTint="33"/>
+          </w:tcPr>
+          <w:p>
+            <w:pPr>
+              <w:rPr>
+                <w:color w:val="000000" w:themeColor="text1"/>
+                <w:sz w:val="24"/>
+                <w:szCs w:val="24"/>
+                <w14:shadow w14:blurRad="38100" w14:dist="19050" w14:dir="2700000" w14:sx="100000" w14:sy="100000" w14:kx="0" w14:ky="0" w14:algn="tl">
+                  <w14:schemeClr w14:val="dk1">
+                    <w14:alpha w14:val="60000"/>
+                  </w14:schemeClr>
+                </w14:shadow>
+                <w14:textOutline w14:w="0" w14:cap="flat" w14:cmpd="sng" w14:algn="ctr">
+                  <w14:noFill/>
+                  <w14:prstDash w14:val="solid"/>
+                  <w14:round/>
+                </w14:textOutline>
+              </w:rPr>
+            </w:pPr>
+            <w:r>
+              <w:rPr>
+                <w:color w:val="000000" w:themeColor="text1"/>
+                <w:sz w:val="24"/>
+                <w:szCs w:val="24"/>
+                <w14:shadow w14:blurRad="38100" w14:dist="19050" w14:dir="2700000" w14:sx="100000" w14:sy="100000" w14:kx="0" w14:ky="0" w14:algn="tl">
+                  <w14:schemeClr w14:val="dk1">
+                    <w14:alpha w14:val="60000"/>
+                  </w14:schemeClr>
+                </w14:shadow>
+                <w14:textOutline w14:w="0" w14:cap="flat" w14:cmpd="sng" w14:algn="ctr">
+                  <w14:noFill/>
+                  <w14:prstDash w14:val="solid"/>
+                  <w14:round/>
+                </w14:textOutline>
+              </w:rPr>
+              <w:t>QuickSheet</w:t>
+            </w:r>
+          </w:p>
+        </w:tc>
+        <w:tc>
+          <w:tcPr>
+            <w:tcW w:w="2266" w:type="dxa"/>
+            <w:shd w:val="clear" w:color="auto" w:fill="EDEDED" w:themeFill="accent3" w:themeFillTint="33"/>
+          </w:tcPr>
+          <w:p>
+            <w:pPr>
+              <w:rPr>
+                <w:color w:val="000000" w:themeColor="text1"/>
+                <w:sz w:val="24"/>
+                <w:szCs w:val="24"/>
+                <w14:shadow w14:blurRad="38100" w14:dist="19050" w14:dir="2700000" w14:sx="100000" w14:sy="100000" w14:kx="0" w14:ky="0" w14:algn="tl">
+                  <w14:schemeClr w14:val="dk1">
+                    <w14:alpha w14:val="60000"/>
+                  </w14:schemeClr>
+                </w14:shadow>
+                <w14:textOutline w14:w="0" w14:cap="flat" w14:cmpd="sng" w14:algn="ctr">
+                  <w14:noFill/>
+                  <w14:prstDash w14:val="solid"/>
+                  <w14:round/>
+                </w14:textOutline>
+              </w:rPr>
+            </w:pPr>
+            <w:r>
+              <w:rPr>
+                <w:color w:val="000000" w:themeColor="text1"/>
+                <w:sz w:val="24"/>
+                <w:szCs w:val="24"/>
+                <w14:shadow w14:blurRad="38100" w14:dist="19050" w14:dir="2700000" w14:sx="100000" w14:sy="100000" w14:kx="0" w14:ky="0" w14:algn="tl">
+                  <w14:schemeClr w14:val="dk1">
+                    <w14:alpha w14:val="60000"/>
+                  </w14:schemeClr>
+                </w14:shadow>
+                <w14:textOutline w14:w="0" w14:cap="flat" w14:cmpd="sng" w14:algn="ctr">
+                  <w14:noFill/>
+                  <w14:prstDash w14:val="solid"/>
+                  <w14:round/>
+                </w14:textOutline>
+              </w:rPr>
+              <w:t>In</w:t>
+            </w:r>
+            <w:r>
+              <w:rPr>
+                <w:color w:val="000000" w:themeColor="text1"/>
+                <w:sz w:val="24"/>
+                <w:szCs w:val="24"/>
+                <w14:shadow w14:blurRad="38100" w14:dist="19050" w14:dir="2700000" w14:sx="100000" w14:sy="100000" w14:kx="0" w14:ky="0" w14:algn="tl">
+                  <w14:schemeClr w14:val="dk1">
+                    <w14:alpha w14:val="60000"/>
+                  </w14:schemeClr>
+                </w14:shadow>
+                <w14:textOutline w14:w="0" w14:cap="flat" w14:cmpd="sng" w14:algn="ctr">
+                  <w14:noFill/>
+                  <w14:prstDash w14:val="solid"/>
+                  <w14:round/>
+                </w14:textOutline>
+              </w:rPr>
+              <w:t>icijalna verzija dokumenta</w:t>
+            </w:r>
+          </w:p>
+        </w:tc>
+      </w:tr>
+    </w:tbl>
+    <w:p/>
     <w:p>
       <w:pPr>
         <w:pStyle w:val="Heading1"/>
@@ -2421,11 +2812,12 @@
           <w:numId w:val="1"/>
         </w:numPr>
       </w:pPr>
-      <w:bookmarkStart w:id="0" w:name="_Toc418189971"/>
-      <w:r>
+      <w:bookmarkStart w:id="1" w:name="_Toc418189971"/>
+      <w:r>
+        <w:lastRenderedPageBreak/>
         <w:t>Activity dijagrami</w:t>
       </w:r>
-      <w:bookmarkEnd w:id="0"/>
+      <w:bookmarkEnd w:id="1"/>
     </w:p>
     <w:p>
       <w:pPr>
@@ -2435,11 +2827,11 @@
           <w:numId w:val="1"/>
         </w:numPr>
       </w:pPr>
-      <w:bookmarkStart w:id="1" w:name="_Toc418189972"/>
+      <w:bookmarkStart w:id="2" w:name="_Toc418189972"/>
       <w:r>
         <w:t>Arhiviranje projekta</w:t>
       </w:r>
-      <w:bookmarkEnd w:id="1"/>
+      <w:bookmarkEnd w:id="2"/>
     </w:p>
     <w:p>
       <w:pPr>
@@ -2489,12 +2881,12 @@
           <w:numId w:val="1"/>
         </w:numPr>
       </w:pPr>
-      <w:bookmarkStart w:id="2" w:name="_Toc418189973"/>
+      <w:bookmarkStart w:id="3" w:name="_Toc418189973"/>
       <w:r>
         <w:lastRenderedPageBreak/>
         <w:t>Brisanje i pregled korisničkog računa</w:t>
       </w:r>
-      <w:bookmarkEnd w:id="2"/>
+      <w:bookmarkEnd w:id="3"/>
     </w:p>
     <w:p/>
     <w:p>
@@ -2526,12 +2918,12 @@
           <w:numId w:val="1"/>
         </w:numPr>
       </w:pPr>
-      <w:bookmarkStart w:id="3" w:name="_Toc418189974"/>
+      <w:bookmarkStart w:id="4" w:name="_Toc418189974"/>
       <w:r>
         <w:lastRenderedPageBreak/>
         <w:t>Brisanje odjela</w:t>
       </w:r>
-      <w:bookmarkEnd w:id="3"/>
+      <w:bookmarkEnd w:id="4"/>
     </w:p>
     <w:p/>
     <w:p/>
@@ -2566,12 +2958,12 @@
           <w:numId w:val="1"/>
         </w:numPr>
       </w:pPr>
-      <w:bookmarkStart w:id="4" w:name="_Toc418189975"/>
+      <w:bookmarkStart w:id="5" w:name="_Toc418189975"/>
       <w:r>
         <w:lastRenderedPageBreak/>
         <w:t>Dodavanje zaposlenika u odjele</w:t>
       </w:r>
-      <w:bookmarkEnd w:id="4"/>
+      <w:bookmarkEnd w:id="5"/>
     </w:p>
     <w:p/>
     <w:p>
@@ -2601,12 +2993,12 @@
           <w:numId w:val="1"/>
         </w:numPr>
       </w:pPr>
-      <w:bookmarkStart w:id="5" w:name="_Toc418189976"/>
+      <w:bookmarkStart w:id="6" w:name="_Toc418189976"/>
       <w:r>
         <w:lastRenderedPageBreak/>
         <w:t>Dodavanje zaposlenika u određeni projekat i radne pozicije zaposlenika</w:t>
       </w:r>
-      <w:bookmarkEnd w:id="5"/>
+      <w:bookmarkEnd w:id="6"/>
     </w:p>
     <w:p/>
     <w:p>
@@ -2636,12 +3028,12 @@
           <w:numId w:val="1"/>
         </w:numPr>
       </w:pPr>
-      <w:bookmarkStart w:id="6" w:name="_Toc418189977"/>
+      <w:bookmarkStart w:id="7" w:name="_Toc418189977"/>
       <w:r>
         <w:lastRenderedPageBreak/>
         <w:t>Evidentiranje obavljenog posla</w:t>
       </w:r>
-      <w:bookmarkEnd w:id="6"/>
+      <w:bookmarkEnd w:id="7"/>
     </w:p>
     <w:p/>
     <w:p>
@@ -2673,7 +3065,7 @@
           <w:numId w:val="1"/>
         </w:numPr>
       </w:pPr>
-      <w:bookmarkStart w:id="7" w:name="_Toc418189978"/>
+      <w:bookmarkStart w:id="8" w:name="_Toc418189978"/>
       <w:r>
         <w:lastRenderedPageBreak/>
         <w:t>Generisanje izvještaja o radu određeno</w:t>
@@ -2681,7 +3073,7 @@
       <w:r>
         <w:t>g zaposlenika na nekom projektu</w:t>
       </w:r>
-      <w:bookmarkEnd w:id="7"/>
+      <w:bookmarkEnd w:id="8"/>
     </w:p>
     <w:p>
       <w:r>
@@ -2711,7 +3103,7 @@
           <w:numId w:val="1"/>
         </w:numPr>
       </w:pPr>
-      <w:bookmarkStart w:id="8" w:name="_Toc418189979"/>
+      <w:bookmarkStart w:id="9" w:name="_Toc418189979"/>
       <w:r>
         <w:lastRenderedPageBreak/>
         <w:t>Generisanje izvještaja o urađe</w:t>
@@ -2719,7 +3111,7 @@
       <w:r>
         <w:t>nom poslu na određenom projektu</w:t>
       </w:r>
-      <w:bookmarkEnd w:id="8"/>
+      <w:bookmarkEnd w:id="9"/>
     </w:p>
     <w:p/>
     <w:p>
@@ -2751,7 +3143,7 @@
           <w:numId w:val="1"/>
         </w:numPr>
       </w:pPr>
-      <w:bookmarkStart w:id="9" w:name="_Toc418189980"/>
+      <w:bookmarkStart w:id="10" w:name="_Toc418189980"/>
       <w:r>
         <w:lastRenderedPageBreak/>
         <w:t>Izvještaj o ra</w:t>
@@ -2759,7 +3151,7 @@
       <w:r>
         <w:t>du odjela na određenom projektu</w:t>
       </w:r>
-      <w:bookmarkEnd w:id="9"/>
+      <w:bookmarkEnd w:id="10"/>
     </w:p>
     <w:p>
       <w:r>
@@ -2788,7 +3180,7 @@
           <w:numId w:val="1"/>
         </w:numPr>
       </w:pPr>
-      <w:bookmarkStart w:id="10" w:name="_Toc418189981"/>
+      <w:bookmarkStart w:id="11" w:name="_Toc418189981"/>
       <w:r>
         <w:lastRenderedPageBreak/>
         <w:t>Izvještaj o radu određenog zaposlenika (sedm</w:t>
@@ -2802,7 +3194,7 @@
       <w:r>
         <w:t>)</w:t>
       </w:r>
-      <w:bookmarkEnd w:id="10"/>
+      <w:bookmarkEnd w:id="11"/>
     </w:p>
     <w:p/>
     <w:p>
@@ -2832,7 +3224,7 @@
           <w:numId w:val="1"/>
         </w:numPr>
       </w:pPr>
-      <w:bookmarkStart w:id="11" w:name="_Toc418189982"/>
+      <w:bookmarkStart w:id="12" w:name="_Toc418189982"/>
       <w:r>
         <w:lastRenderedPageBreak/>
         <w:t>Kre</w:t>
@@ -2840,7 +3232,7 @@
       <w:r>
         <w:t>iranje novog korisničkog računa</w:t>
       </w:r>
-      <w:bookmarkEnd w:id="11"/>
+      <w:bookmarkEnd w:id="12"/>
     </w:p>
     <w:p>
       <w:r>
@@ -2870,12 +3262,12 @@
           <w:numId w:val="1"/>
         </w:numPr>
       </w:pPr>
-      <w:bookmarkStart w:id="12" w:name="_Toc418189983"/>
+      <w:bookmarkStart w:id="13" w:name="_Toc418189983"/>
       <w:r>
         <w:lastRenderedPageBreak/>
         <w:t>Kreiranje novog odjela</w:t>
       </w:r>
-      <w:bookmarkEnd w:id="12"/>
+      <w:bookmarkEnd w:id="13"/>
     </w:p>
     <w:p/>
     <w:p/>
@@ -2906,12 +3298,12 @@
           <w:numId w:val="1"/>
         </w:numPr>
       </w:pPr>
-      <w:bookmarkStart w:id="13" w:name="_Toc418189984"/>
+      <w:bookmarkStart w:id="14" w:name="_Toc418189984"/>
       <w:r>
         <w:lastRenderedPageBreak/>
         <w:t>Kreiranje projekta</w:t>
       </w:r>
-      <w:bookmarkEnd w:id="13"/>
+      <w:bookmarkEnd w:id="14"/>
     </w:p>
     <w:p>
       <w:r>
@@ -2939,7 +3331,7 @@
           <w:numId w:val="1"/>
         </w:numPr>
       </w:pPr>
-      <w:bookmarkStart w:id="14" w:name="_Toc418189985"/>
+      <w:bookmarkStart w:id="15" w:name="_Toc418189985"/>
       <w:r>
         <w:lastRenderedPageBreak/>
         <w:t>Modificiranj</w:t>
@@ -2947,7 +3339,7 @@
       <w:r>
         <w:t>e postojećeg korisničkog računa</w:t>
       </w:r>
-      <w:bookmarkEnd w:id="14"/>
+      <w:bookmarkEnd w:id="15"/>
     </w:p>
     <w:p/>
     <w:p>
@@ -2977,12 +3369,12 @@
           <w:numId w:val="1"/>
         </w:numPr>
       </w:pPr>
-      <w:bookmarkStart w:id="15" w:name="_Toc418189986"/>
+      <w:bookmarkStart w:id="16" w:name="_Toc418189986"/>
       <w:r>
         <w:lastRenderedPageBreak/>
         <w:t>Modificiranje postojećeg odjela</w:t>
       </w:r>
-      <w:bookmarkEnd w:id="15"/>
+      <w:bookmarkEnd w:id="16"/>
     </w:p>
     <w:p/>
     <w:p/>
@@ -3013,12 +3405,12 @@
           <w:numId w:val="1"/>
         </w:numPr>
       </w:pPr>
-      <w:bookmarkStart w:id="16" w:name="_Toc418189987"/>
+      <w:bookmarkStart w:id="17" w:name="_Toc418189987"/>
       <w:r>
         <w:lastRenderedPageBreak/>
         <w:t>Modificiranje projekta</w:t>
       </w:r>
-      <w:bookmarkEnd w:id="16"/>
+      <w:bookmarkEnd w:id="17"/>
     </w:p>
     <w:p/>
     <w:p>
@@ -3050,7 +3442,7 @@
           <w:numId w:val="1"/>
         </w:numPr>
       </w:pPr>
-      <w:bookmarkStart w:id="17" w:name="_Toc418189988"/>
+      <w:bookmarkStart w:id="18" w:name="_Toc418189988"/>
       <w:r>
         <w:lastRenderedPageBreak/>
         <w:t>Pretra</w:t>
@@ -3058,7 +3450,7 @@
       <w:r>
         <w:t>ga i pregled korisničkog računa</w:t>
       </w:r>
-      <w:bookmarkEnd w:id="17"/>
+      <w:bookmarkEnd w:id="18"/>
     </w:p>
     <w:p/>
     <w:p/>
@@ -3088,12 +3480,12 @@
           <w:numId w:val="1"/>
         </w:numPr>
       </w:pPr>
-      <w:bookmarkStart w:id="18" w:name="_Toc418189989"/>
+      <w:bookmarkStart w:id="19" w:name="_Toc418189989"/>
       <w:r>
         <w:lastRenderedPageBreak/>
         <w:t>Pretraga i pregled odjela</w:t>
       </w:r>
-      <w:bookmarkEnd w:id="18"/>
+      <w:bookmarkEnd w:id="19"/>
     </w:p>
     <w:p/>
     <w:p/>
@@ -3124,12 +3516,12 @@
           <w:numId w:val="1"/>
         </w:numPr>
       </w:pPr>
-      <w:bookmarkStart w:id="19" w:name="_Toc418189990"/>
+      <w:bookmarkStart w:id="20" w:name="_Toc418189990"/>
       <w:r>
         <w:lastRenderedPageBreak/>
         <w:t>Pretraga i pregled projekta</w:t>
       </w:r>
-      <w:bookmarkEnd w:id="19"/>
+      <w:bookmarkEnd w:id="20"/>
     </w:p>
     <w:p/>
     <w:p/>
@@ -3159,7 +3551,7 @@
           <w:numId w:val="1"/>
         </w:numPr>
       </w:pPr>
-      <w:bookmarkStart w:id="20" w:name="_Toc418189991"/>
+      <w:bookmarkStart w:id="21" w:name="_Toc418189991"/>
       <w:r>
         <w:lastRenderedPageBreak/>
         <w:t>Rev</w:t>
@@ -3167,7 +3559,7 @@
       <w:r>
         <w:t>izija i odobravanje timesheet-a</w:t>
       </w:r>
-      <w:bookmarkEnd w:id="20"/>
+      <w:bookmarkEnd w:id="21"/>
     </w:p>
     <w:p>
       <w:pPr>
@@ -3209,12 +3601,12 @@
           <w:numId w:val="1"/>
         </w:numPr>
       </w:pPr>
-      <w:bookmarkStart w:id="21" w:name="_Toc418189992"/>
+      <w:bookmarkStart w:id="22" w:name="_Toc418189992"/>
       <w:r>
         <w:lastRenderedPageBreak/>
         <w:t>Slanje timesheet-a na reviziju</w:t>
       </w:r>
-      <w:bookmarkEnd w:id="21"/>
+      <w:bookmarkEnd w:id="22"/>
     </w:p>
     <w:p/>
     <w:p/>
@@ -3244,12 +3636,12 @@
           <w:numId w:val="1"/>
         </w:numPr>
       </w:pPr>
-      <w:bookmarkStart w:id="22" w:name="_Toc418189993"/>
+      <w:bookmarkStart w:id="23" w:name="_Toc418189993"/>
       <w:r>
         <w:lastRenderedPageBreak/>
         <w:t>Class dijagram</w:t>
       </w:r>
-      <w:bookmarkEnd w:id="22"/>
+      <w:bookmarkEnd w:id="23"/>
     </w:p>
     <w:p>
       <w:r>
@@ -3272,12 +3664,12 @@
           <w:numId w:val="1"/>
         </w:numPr>
       </w:pPr>
-      <w:bookmarkStart w:id="23" w:name="_Toc418189994"/>
+      <w:bookmarkStart w:id="24" w:name="_Toc418189994"/>
       <w:r>
         <w:lastRenderedPageBreak/>
         <w:t>Sequence dijagrami</w:t>
       </w:r>
-      <w:bookmarkEnd w:id="23"/>
+      <w:bookmarkEnd w:id="24"/>
     </w:p>
     <w:p/>
     <w:p>
@@ -3332,7 +3724,7 @@
           <w:szCs w:val="26"/>
         </w:rPr>
         <w:pict>
-          <v:shape id="_x0000_i1025" type="#_x0000_t75" style="width:464.35pt;height:434.95pt">
+          <v:shape id="_x0000_i1025" type="#_x0000_t75" style="width:464.65pt;height:435.35pt">
             <v:imagedata r:id="rId31" o:title="Dodavanje korisnika"/>
           </v:shape>
         </w:pict>
@@ -3470,7 +3862,7 @@
           <w:szCs w:val="26"/>
         </w:rPr>
         <w:pict>
-          <v:shape id="_x0000_i1026" type="#_x0000_t75" style="width:437.9pt;height:458.45pt">
+          <v:shape id="_x0000_i1026" type="#_x0000_t75" style="width:437.85pt;height:457.95pt">
             <v:imagedata r:id="rId32" o:title="Kreiranje odjela"/>
           </v:shape>
         </w:pict>
@@ -3625,7 +4017,7 @@
           <w:szCs w:val="26"/>
         </w:rPr>
         <w:pict>
-          <v:shape id="_x0000_i1027" type="#_x0000_t75" style="width:437.9pt;height:540.75pt">
+          <v:shape id="_x0000_i1027" type="#_x0000_t75" style="width:437.85pt;height:540.85pt">
             <v:imagedata r:id="rId33" o:title="Kreiranje projekta"/>
           </v:shape>
         </w:pict>
@@ -3732,7 +4124,7 @@
           <w:szCs w:val="26"/>
         </w:rPr>
         <w:pict>
-          <v:shape id="_x0000_i1028" type="#_x0000_t75" style="width:351.2pt;height:599.5pt">
+          <v:shape id="_x0000_i1028" type="#_x0000_t75" style="width:351.65pt;height:599.45pt">
             <v:imagedata r:id="rId34" o:title="Dodavanje korisnika u odjele"/>
           </v:shape>
         </w:pict>
@@ -3782,7 +4174,7 @@
           <w:szCs w:val="26"/>
         </w:rPr>
         <w:pict>
-          <v:shape id="_x0000_i1029" type="#_x0000_t75" style="width:383.5pt;height:630.35pt">
+          <v:shape id="_x0000_i1029" type="#_x0000_t75" style="width:383.45pt;height:630.4pt">
             <v:imagedata r:id="rId35" o:title="Dodavanje zaposlenika u odredjeni projekat"/>
           </v:shape>
         </w:pict>
@@ -3841,13 +4233,11 @@
           <w:szCs w:val="26"/>
         </w:rPr>
         <w:pict>
-          <v:shape id="_x0000_i1030" type="#_x0000_t75" style="width:454.05pt;height:598.05pt">
+          <v:shape id="_x0000_i1030" type="#_x0000_t75" style="width:454.6pt;height:598.6pt">
             <v:imagedata r:id="rId36" o:title="Slanje timesheeta na reviziju"/>
           </v:shape>
         </w:pict>
       </w:r>
-      <w:bookmarkStart w:id="24" w:name="_GoBack"/>
-      <w:bookmarkEnd w:id="24"/>
     </w:p>
     <w:sectPr>
       <w:footerReference w:type="default" r:id="rId37"/>
@@ -3935,7 +4325,7 @@
           <w:rPr>
             <w:noProof/>
           </w:rPr>
-          <w:t>30</w:t>
+          <w:t>21</w:t>
         </w:r>
         <w:r>
           <w:rPr>
@@ -4983,6 +5373,28 @@
       <w:contextualSpacing/>
     </w:pPr>
   </w:style>
+  <w:style w:type="table" w:styleId="TableGrid">
+    <w:name w:val="Table Grid"/>
+    <w:basedOn w:val="TableNormal"/>
+    <w:uiPriority w:val="39"/>
+    <w:rsid w:val="00281EFD"/>
+    <w:pPr>
+      <w:spacing w:after="0" w:line="240" w:lineRule="auto"/>
+    </w:pPr>
+    <w:rPr>
+      <w:lang w:val="bs-Latn-BA"/>
+    </w:rPr>
+    <w:tblPr>
+      <w:tblBorders>
+        <w:top w:val="single" w:sz="4" w:space="0" w:color="auto"/>
+        <w:left w:val="single" w:sz="4" w:space="0" w:color="auto"/>
+        <w:bottom w:val="single" w:sz="4" w:space="0" w:color="auto"/>
+        <w:right w:val="single" w:sz="4" w:space="0" w:color="auto"/>
+        <w:insideH w:val="single" w:sz="4" w:space="0" w:color="auto"/>
+        <w:insideV w:val="single" w:sz="4" w:space="0" w:color="auto"/>
+      </w:tblBorders>
+    </w:tblPr>
+  </w:style>
 </w:styles>
 </file>
 
@@ -5252,7 +5664,7 @@
 </file>
 
 <file path=customXml/itemProps1.xml><?xml version="1.0" encoding="utf-8"?>
-<ds:datastoreItem xmlns:ds="http://schemas.openxmlformats.org/officeDocument/2006/customXml" ds:itemID="{C7E5930F-CE58-4402-B568-E8AD612C8648}">
+<ds:datastoreItem xmlns:ds="http://schemas.openxmlformats.org/officeDocument/2006/customXml" ds:itemID="{57BD6978-17E9-4259-AB3B-CC677A8334F5}">
   <ds:schemaRefs>
     <ds:schemaRef ds:uri="http://schemas.openxmlformats.org/officeDocument/2006/bibliography"/>
   </ds:schemaRefs>

</xml_diff>